<commit_message>
modified report monitor, store procedure, people, users, core, session.php
</commit_message>
<xml_diff>
--- a/Document/راهنمای نصب برنامه و رزبری/رزبری.docx
+++ b/Document/راهنمای نصب برنامه و رزبری/رزبری.docx
@@ -1,12 +1,578 @@
 
 <file path=word/document.xml><?xml version="1.0" encoding="utf-8"?>
-<w:document xmlns:wpc="http://schemas.microsoft.com/office/word/2010/wordprocessingCanvas" xmlns:cx="http://schemas.microsoft.com/office/drawing/2014/chartex" xmlns:cx1="http://schemas.microsoft.com/office/drawing/2015/9/8/chartex" xmlns:cx2="http://schemas.microsoft.com/office/drawing/2015/10/21/chartex" xmlns:cx3="http://schemas.microsoft.com/office/drawing/2016/5/9/chartex" xmlns:cx4="http://schemas.microsoft.com/office/drawing/2016/5/10/chartex" xmlns:cx5="http://schemas.microsoft.com/office/drawing/2016/5/11/chartex" xmlns:cx6="http://schemas.microsoft.com/office/drawing/2016/5/12/chartex" xmlns:cx7="http://schemas.microsoft.com/office/drawing/2016/5/13/chartex" xmlns:cx8="http://schemas.microsoft.com/office/drawing/2016/5/14/chartex" xmlns:mc="http://schemas.openxmlformats.org/markup-compatibility/2006" xmlns:aink="http://schemas.microsoft.com/office/drawing/2016/ink" xmlns:am3d="http://schemas.microsoft.com/office/drawing/2017/model3d" xmlns:o="urn:schemas-microsoft-com:office:office" xmlns:r="http://schemas.openxmlformats.org/officeDocument/2006/relationships" xmlns:m="http://schemas.openxmlformats.org/officeDocument/2006/math" xmlns:v="urn:schemas-microsoft-com:vml" xmlns:wp14="http://schemas.microsoft.com/office/word/2010/wordprocessingDrawing" xmlns:wp="http://schemas.openxmlformats.org/drawingml/2006/wordprocessingDrawing" xmlns:w10="urn:schemas-microsoft-com:office:word" xmlns:w="http://schemas.openxmlformats.org/wordprocessingml/2006/main" xmlns:w14="http://schemas.microsoft.com/office/word/2010/wordml" xmlns:w15="http://schemas.microsoft.com/office/word/2012/wordml" xmlns:w16cid="http://schemas.microsoft.com/office/word/2016/wordml/cid" xmlns:w16se="http://schemas.microsoft.com/office/word/2015/wordml/symex" xmlns:wpg="http://schemas.microsoft.com/office/word/2010/wordprocessingGroup" xmlns:wpi="http://schemas.microsoft.com/office/word/2010/wordprocessingInk" xmlns:wne="http://schemas.microsoft.com/office/word/2006/wordml" xmlns:wps="http://schemas.microsoft.com/office/word/2010/wordprocessingShape" mc:Ignorable="w14 w15 w16se w16cid wp14">
+<w:document xmlns:wpc="http://schemas.microsoft.com/office/word/2010/wordprocessingCanvas" xmlns:mc="http://schemas.openxmlformats.org/markup-compatibility/2006" xmlns:o="urn:schemas-microsoft-com:office:office" xmlns:r="http://schemas.openxmlformats.org/officeDocument/2006/relationships" xmlns:m="http://schemas.openxmlformats.org/officeDocument/2006/math" xmlns:v="urn:schemas-microsoft-com:vml" xmlns:wp14="http://schemas.microsoft.com/office/word/2010/wordprocessingDrawing" xmlns:wp="http://schemas.openxmlformats.org/drawingml/2006/wordprocessingDrawing" xmlns:w10="urn:schemas-microsoft-com:office:word" xmlns:w="http://schemas.openxmlformats.org/wordprocessingml/2006/main" xmlns:w14="http://schemas.microsoft.com/office/word/2010/wordml" xmlns:w15="http://schemas.microsoft.com/office/word/2012/wordml" xmlns:wpg="http://schemas.microsoft.com/office/word/2010/wordprocessingGroup" xmlns:wpi="http://schemas.microsoft.com/office/word/2010/wordprocessingInk" xmlns:wne="http://schemas.microsoft.com/office/word/2006/wordml" xmlns:wps="http://schemas.microsoft.com/office/word/2010/wordprocessingShape" mc:Ignorable="w14 w15 wp14">
   <w:body>
     <w:p>
       <w:pPr>
         <w:jc w:val="right"/>
         <w:rPr>
           <w:rFonts w:ascii="Consolas" w:hAnsi="Consolas" w:cs="B Nazanin"/>
+          <w:color w:val="000000"/>
+          <w:sz w:val="24"/>
+          <w:szCs w:val="24"/>
+        </w:rPr>
+      </w:pPr>
+    </w:p>
+    <w:p>
+      <w:pPr>
+        <w:rPr>
+          <w:rtl/>
+        </w:rPr>
+      </w:pPr>
+      <w:r>
+        <w:rPr>
+          <w:rFonts w:cs="Arial"/>
+          <w:rtl/>
+        </w:rPr>
+        <w:t>تنظ</w:t>
+      </w:r>
+      <w:r>
+        <w:rPr>
+          <w:rFonts w:cs="Arial" w:hint="cs"/>
+          <w:rtl/>
+        </w:rPr>
+        <w:t>ی</w:t>
+      </w:r>
+      <w:r>
+        <w:rPr>
+          <w:rFonts w:cs="Arial" w:hint="eastAsia"/>
+          <w:rtl/>
+        </w:rPr>
+        <w:t>م</w:t>
+      </w:r>
+      <w:r>
+        <w:rPr>
+          <w:rFonts w:cs="Arial"/>
+          <w:rtl/>
+        </w:rPr>
+        <w:t xml:space="preserve"> ماژول </w:t>
+      </w:r>
+      <w:r>
+        <w:t>EZL</w:t>
+      </w:r>
+      <w:r>
+        <w:rPr>
+          <w:rFonts w:cs="Arial"/>
+          <w:rtl/>
+        </w:rPr>
+        <w:t xml:space="preserve">  جهت اتصال به رزبر</w:t>
+      </w:r>
+      <w:r>
+        <w:rPr>
+          <w:rFonts w:cs="Arial" w:hint="cs"/>
+          <w:rtl/>
+        </w:rPr>
+        <w:t>ی</w:t>
+      </w:r>
+      <w:r>
+        <w:rPr>
+          <w:rFonts w:cs="Arial"/>
+          <w:rtl/>
+        </w:rPr>
+        <w:t>:</w:t>
+      </w:r>
+    </w:p>
+    <w:p>
+      <w:pPr>
+        <w:rPr>
+          <w:rtl/>
+        </w:rPr>
+      </w:pPr>
+    </w:p>
+    <w:p>
+      <w:pPr>
+        <w:rPr>
+          <w:rtl/>
+        </w:rPr>
+      </w:pPr>
+      <w:r>
+        <w:rPr>
+          <w:rFonts w:cs="Arial" w:hint="eastAsia"/>
+          <w:rtl/>
+        </w:rPr>
+        <w:t>مشخصات</w:t>
+      </w:r>
+      <w:r>
+        <w:rPr>
+          <w:rFonts w:cs="Arial"/>
+          <w:rtl/>
+        </w:rPr>
+        <w:t xml:space="preserve"> </w:t>
+      </w:r>
+      <w:r>
+        <w:t>route</w:t>
+      </w:r>
+      <w:r>
+        <w:rPr>
+          <w:rFonts w:cs="Arial"/>
+          <w:rtl/>
+        </w:rPr>
+        <w:t xml:space="preserve"> ها</w:t>
+      </w:r>
+      <w:r>
+        <w:rPr>
+          <w:rFonts w:cs="Arial" w:hint="cs"/>
+          <w:rtl/>
+        </w:rPr>
+        <w:t>ی</w:t>
+      </w:r>
+      <w:r>
+        <w:rPr>
+          <w:rFonts w:cs="Arial"/>
+          <w:rtl/>
+        </w:rPr>
+        <w:t xml:space="preserve"> مختص وب سرو</w:t>
+      </w:r>
+      <w:r>
+        <w:rPr>
+          <w:rFonts w:cs="Arial" w:hint="cs"/>
+          <w:rtl/>
+        </w:rPr>
+        <w:t>ی</w:t>
+      </w:r>
+      <w:r>
+        <w:rPr>
+          <w:rFonts w:cs="Arial" w:hint="eastAsia"/>
+          <w:rtl/>
+        </w:rPr>
+        <w:t>س</w:t>
+      </w:r>
+      <w:r>
+        <w:rPr>
+          <w:rFonts w:cs="Arial"/>
+          <w:rtl/>
+        </w:rPr>
+        <w:t xml:space="preserve"> و رزبر</w:t>
+      </w:r>
+      <w:r>
+        <w:rPr>
+          <w:rFonts w:cs="Arial" w:hint="cs"/>
+          <w:rtl/>
+        </w:rPr>
+        <w:t>ی</w:t>
+      </w:r>
+    </w:p>
+    <w:p>
+      <w:pPr>
+        <w:rPr>
+          <w:rtl/>
+        </w:rPr>
+      </w:pPr>
+      <w:r>
+        <w:rPr>
+          <w:rFonts w:cs="Arial" w:hint="eastAsia"/>
+          <w:rtl/>
+        </w:rPr>
+        <w:t>فعال</w:t>
+      </w:r>
+      <w:r>
+        <w:rPr>
+          <w:rFonts w:cs="Arial"/>
+          <w:rtl/>
+        </w:rPr>
+        <w:t xml:space="preserve"> کردن ر</w:t>
+      </w:r>
+      <w:r>
+        <w:rPr>
+          <w:rFonts w:cs="Arial" w:hint="cs"/>
+          <w:rtl/>
+        </w:rPr>
+        <w:t>ی</w:t>
+      </w:r>
+      <w:r>
+        <w:rPr>
+          <w:rFonts w:cs="Arial" w:hint="eastAsia"/>
+          <w:rtl/>
+        </w:rPr>
+        <w:t>موت</w:t>
+      </w:r>
+      <w:r>
+        <w:rPr>
+          <w:rFonts w:cs="Arial"/>
+          <w:rtl/>
+        </w:rPr>
+        <w:t xml:space="preserve"> بانک اطلاعات</w:t>
+      </w:r>
+      <w:r>
+        <w:rPr>
+          <w:rFonts w:cs="Arial" w:hint="cs"/>
+          <w:rtl/>
+        </w:rPr>
+        <w:t>ی</w:t>
+      </w:r>
+      <w:r>
+        <w:rPr>
+          <w:rFonts w:cs="Arial"/>
+          <w:rtl/>
+        </w:rPr>
+        <w:t xml:space="preserve"> رو</w:t>
+      </w:r>
+      <w:r>
+        <w:rPr>
+          <w:rFonts w:cs="Arial" w:hint="cs"/>
+          <w:rtl/>
+        </w:rPr>
+        <w:t>ی</w:t>
+      </w:r>
+      <w:r>
+        <w:rPr>
+          <w:rFonts w:cs="Arial"/>
+          <w:rtl/>
+        </w:rPr>
+        <w:t xml:space="preserve"> رزبر</w:t>
+      </w:r>
+      <w:r>
+        <w:rPr>
+          <w:rFonts w:cs="Arial" w:hint="cs"/>
+          <w:rtl/>
+        </w:rPr>
+        <w:t>ی</w:t>
+      </w:r>
+      <w:r>
+        <w:rPr>
+          <w:rFonts w:cs="Arial"/>
+          <w:rtl/>
+        </w:rPr>
+        <w:t xml:space="preserve">  جهت اتصال از سرور به بانک اطلاعات</w:t>
+      </w:r>
+      <w:r>
+        <w:rPr>
+          <w:rFonts w:cs="Arial" w:hint="cs"/>
+          <w:rtl/>
+        </w:rPr>
+        <w:t>ی</w:t>
+      </w:r>
+      <w:r>
+        <w:rPr>
+          <w:rFonts w:cs="Arial"/>
+          <w:rtl/>
+        </w:rPr>
+        <w:t>:</w:t>
+      </w:r>
+    </w:p>
+    <w:p>
+      <w:pPr>
+        <w:rPr>
+          <w:rtl/>
+        </w:rPr>
+      </w:pPr>
+      <w:r>
+        <w:rPr>
+          <w:rFonts w:cs="Arial" w:hint="eastAsia"/>
+          <w:rtl/>
+        </w:rPr>
+        <w:t>تنظ</w:t>
+      </w:r>
+      <w:r>
+        <w:rPr>
+          <w:rFonts w:cs="Arial" w:hint="cs"/>
+          <w:rtl/>
+        </w:rPr>
+        <w:t>ی</w:t>
+      </w:r>
+      <w:r>
+        <w:rPr>
+          <w:rFonts w:cs="Arial" w:hint="eastAsia"/>
+          <w:rtl/>
+        </w:rPr>
+        <w:t>م</w:t>
+      </w:r>
+      <w:r>
+        <w:rPr>
+          <w:rFonts w:cs="Arial"/>
+          <w:rtl/>
+        </w:rPr>
+        <w:t xml:space="preserve"> لاراول برا</w:t>
+      </w:r>
+      <w:r>
+        <w:rPr>
+          <w:rFonts w:cs="Arial" w:hint="cs"/>
+          <w:rtl/>
+        </w:rPr>
+        <w:t>ی</w:t>
+      </w:r>
+      <w:r>
+        <w:rPr>
+          <w:rFonts w:cs="Arial"/>
+          <w:rtl/>
+        </w:rPr>
+        <w:t xml:space="preserve"> اتصال به بانک اطلاعات</w:t>
+      </w:r>
+      <w:r>
+        <w:rPr>
+          <w:rFonts w:cs="Arial" w:hint="cs"/>
+          <w:rtl/>
+        </w:rPr>
+        <w:t>ی</w:t>
+      </w:r>
+      <w:r>
+        <w:rPr>
+          <w:rFonts w:cs="Arial"/>
+          <w:rtl/>
+        </w:rPr>
+        <w:t xml:space="preserve"> دوم:</w:t>
+      </w:r>
+    </w:p>
+    <w:p>
+      <w:pPr>
+        <w:rPr>
+          <w:rtl/>
+        </w:rPr>
+      </w:pPr>
+      <w:r>
+        <w:rPr>
+          <w:rFonts w:cs="Arial" w:hint="eastAsia"/>
+          <w:rtl/>
+        </w:rPr>
+        <w:t>تنظ</w:t>
+      </w:r>
+      <w:r>
+        <w:rPr>
+          <w:rFonts w:cs="Arial" w:hint="cs"/>
+          <w:rtl/>
+        </w:rPr>
+        <w:t>ی</w:t>
+      </w:r>
+      <w:r>
+        <w:rPr>
+          <w:rFonts w:cs="Arial" w:hint="eastAsia"/>
+          <w:rtl/>
+        </w:rPr>
+        <w:t>م</w:t>
+      </w:r>
+      <w:r>
+        <w:rPr>
+          <w:rFonts w:cs="Arial"/>
+          <w:rtl/>
+        </w:rPr>
+        <w:t xml:space="preserve"> فا</w:t>
+      </w:r>
+      <w:r>
+        <w:rPr>
+          <w:rFonts w:cs="Arial" w:hint="cs"/>
+          <w:rtl/>
+        </w:rPr>
+        <w:t>ی</w:t>
+      </w:r>
+      <w:r>
+        <w:rPr>
+          <w:rFonts w:cs="Arial" w:hint="eastAsia"/>
+          <w:rtl/>
+        </w:rPr>
+        <w:t>ل</w:t>
+      </w:r>
+      <w:r>
+        <w:rPr>
+          <w:rFonts w:cs="Arial"/>
+          <w:rtl/>
+        </w:rPr>
+        <w:t xml:space="preserve"> مربوط به اجرا</w:t>
+      </w:r>
+      <w:r>
+        <w:rPr>
+          <w:rFonts w:cs="Arial" w:hint="cs"/>
+          <w:rtl/>
+        </w:rPr>
+        <w:t>ی</w:t>
+      </w:r>
+      <w:r>
+        <w:rPr>
+          <w:rFonts w:cs="Arial"/>
+          <w:rtl/>
+        </w:rPr>
+        <w:t xml:space="preserve"> برنامه تحت وب موجود در پوشه </w:t>
+      </w:r>
+      <w:r>
+        <w:t>html</w:t>
+      </w:r>
+      <w:r>
+        <w:rPr>
+          <w:rFonts w:cs="Arial"/>
+          <w:rtl/>
+        </w:rPr>
+        <w:t xml:space="preserve"> رو</w:t>
+      </w:r>
+      <w:r>
+        <w:rPr>
+          <w:rFonts w:cs="Arial" w:hint="cs"/>
+          <w:rtl/>
+        </w:rPr>
+        <w:t>ی</w:t>
+      </w:r>
+      <w:r>
+        <w:rPr>
+          <w:rFonts w:cs="Arial"/>
+          <w:rtl/>
+        </w:rPr>
+        <w:t xml:space="preserve"> سرور </w:t>
+      </w:r>
+      <w:r>
+        <w:t>apache</w:t>
+      </w:r>
+      <w:r>
+        <w:rPr>
+          <w:rFonts w:cs="Arial"/>
+          <w:rtl/>
+        </w:rPr>
+        <w:t xml:space="preserve"> :</w:t>
+      </w:r>
+    </w:p>
+    <w:p>
+      <w:pPr>
+        <w:rPr>
+          <w:rtl/>
+        </w:rPr>
+      </w:pPr>
+      <w:r>
+        <w:rPr>
+          <w:rFonts w:cs="Arial" w:hint="eastAsia"/>
+          <w:rtl/>
+        </w:rPr>
+        <w:t>تنظ</w:t>
+      </w:r>
+      <w:r>
+        <w:rPr>
+          <w:rFonts w:cs="Arial" w:hint="cs"/>
+          <w:rtl/>
+        </w:rPr>
+        <w:t>ی</w:t>
+      </w:r>
+      <w:r>
+        <w:rPr>
+          <w:rFonts w:cs="Arial" w:hint="eastAsia"/>
+          <w:rtl/>
+        </w:rPr>
+        <w:t>م</w:t>
+      </w:r>
+      <w:r>
+        <w:rPr>
+          <w:rFonts w:cs="Arial"/>
+          <w:rtl/>
+        </w:rPr>
+        <w:t xml:space="preserve"> برنامه در </w:t>
+      </w:r>
+      <w:r>
+        <w:t>startup</w:t>
+      </w:r>
+      <w:r>
+        <w:rPr>
+          <w:rFonts w:cs="Arial"/>
+          <w:rtl/>
+        </w:rPr>
+        <w:t xml:space="preserve"> رزبر</w:t>
+      </w:r>
+      <w:r>
+        <w:rPr>
+          <w:rFonts w:cs="Arial" w:hint="cs"/>
+          <w:rtl/>
+        </w:rPr>
+        <w:t>ی</w:t>
+      </w:r>
+      <w:r>
+        <w:rPr>
+          <w:rFonts w:cs="Arial"/>
+          <w:rtl/>
+        </w:rPr>
+        <w:t xml:space="preserve">: </w:t>
+      </w:r>
+    </w:p>
+    <w:p>
+      <w:r>
+        <w:rPr>
+          <w:rFonts w:cs="Arial" w:hint="eastAsia"/>
+          <w:rtl/>
+        </w:rPr>
+        <w:t>تنظ</w:t>
+      </w:r>
+      <w:r>
+        <w:rPr>
+          <w:rFonts w:cs="Arial" w:hint="cs"/>
+          <w:rtl/>
+        </w:rPr>
+        <w:t>ی</w:t>
+      </w:r>
+      <w:r>
+        <w:rPr>
+          <w:rFonts w:cs="Arial" w:hint="eastAsia"/>
+          <w:rtl/>
+        </w:rPr>
+        <w:t>م</w:t>
+      </w:r>
+      <w:r>
+        <w:rPr>
+          <w:rFonts w:cs="Arial"/>
+          <w:rtl/>
+        </w:rPr>
+        <w:t xml:space="preserve"> </w:t>
+      </w:r>
+      <w:proofErr w:type="spellStart"/>
+      <w:r>
+        <w:t>ip</w:t>
+      </w:r>
+      <w:proofErr w:type="spellEnd"/>
+      <w:r>
+        <w:rPr>
+          <w:rFonts w:cs="Arial"/>
+          <w:rtl/>
+        </w:rPr>
+        <w:t xml:space="preserve"> استات</w:t>
+      </w:r>
+      <w:r>
+        <w:rPr>
+          <w:rFonts w:cs="Arial" w:hint="cs"/>
+          <w:rtl/>
+        </w:rPr>
+        <w:t>ی</w:t>
+      </w:r>
+      <w:r>
+        <w:rPr>
+          <w:rFonts w:cs="Arial" w:hint="eastAsia"/>
+          <w:rtl/>
+        </w:rPr>
+        <w:t>ک</w:t>
+      </w:r>
+      <w:r>
+        <w:rPr>
+          <w:rFonts w:cs="Arial"/>
+          <w:rtl/>
+        </w:rPr>
+        <w:t xml:space="preserve"> برا</w:t>
+      </w:r>
+      <w:r>
+        <w:rPr>
+          <w:rFonts w:cs="Arial" w:hint="cs"/>
+          <w:rtl/>
+        </w:rPr>
+        <w:t>ی</w:t>
+      </w:r>
+      <w:r>
+        <w:rPr>
+          <w:rFonts w:cs="Arial"/>
+          <w:rtl/>
+        </w:rPr>
+        <w:t xml:space="preserve"> رزبر</w:t>
+      </w:r>
+      <w:r>
+        <w:rPr>
+          <w:rFonts w:cs="Arial" w:hint="cs"/>
+          <w:rtl/>
+        </w:rPr>
+        <w:t>ی</w:t>
+      </w:r>
+      <w:r>
+        <w:rPr>
+          <w:rFonts w:cs="Arial"/>
+          <w:rtl/>
+        </w:rPr>
+        <w:t>:</w:t>
+      </w:r>
+    </w:p>
+    <w:p>
+      <w:pPr>
+        <w:rPr>
+          <w:rFonts w:ascii="Consolas" w:hAnsi="Consolas" w:cs="B Nazanin"/>
+          <w:b/>
+          <w:bCs/>
           <w:color w:val="000000"/>
           <w:sz w:val="24"/>
           <w:szCs w:val="24"/>
@@ -159,6 +725,7 @@
       <w:r>
         <w:rPr>
           <w:noProof/>
+          <w:lang w:bidi="ar-SA"/>
         </w:rPr>
         <w:drawing>
           <wp:inline distT="0" distB="0" distL="0" distR="0" wp14:anchorId="4210E65E" wp14:editId="1E262591">
@@ -307,6 +874,7 @@
       <w:r>
         <w:rPr>
           <w:noProof/>
+          <w:lang w:bidi="ar-SA"/>
         </w:rPr>
         <w:lastRenderedPageBreak/>
         <w:drawing>
@@ -362,6 +930,7 @@
       <w:r>
         <w:rPr>
           <w:noProof/>
+          <w:lang w:bidi="ar-SA"/>
         </w:rPr>
         <w:drawing>
           <wp:inline distT="0" distB="0" distL="0" distR="0" wp14:anchorId="655159E4" wp14:editId="6793CB4C">
@@ -595,6 +1164,15 @@
         </w:rPr>
       </w:pPr>
       <w:proofErr w:type="spellStart"/>
+      <w:r>
+        <w:rPr>
+          <w:rFonts w:ascii="Consolas" w:hAnsi="Consolas" w:cs="B Nazanin"/>
+          <w:color w:val="000000"/>
+          <w:sz w:val="24"/>
+          <w:szCs w:val="24"/>
+        </w:rPr>
+        <w:t>Iprespberry</w:t>
+      </w:r>
       <w:proofErr w:type="gramStart"/>
       <w:r>
         <w:rPr>
@@ -603,7 +1181,7 @@
           <w:sz w:val="24"/>
           <w:szCs w:val="24"/>
         </w:rPr>
-        <w:t>Iprespberry:port</w:t>
+        <w:t>:port</w:t>
       </w:r>
       <w:proofErr w:type="spellEnd"/>
       <w:proofErr w:type="gramEnd"/>
@@ -641,6 +1219,7 @@
       <w:r>
         <w:rPr>
           <w:noProof/>
+          <w:lang w:bidi="ar-SA"/>
         </w:rPr>
         <w:drawing>
           <wp:inline distT="0" distB="0" distL="0" distR="0" wp14:anchorId="3AE40A2E" wp14:editId="596769EA">
@@ -704,6 +1283,7 @@
       <w:r>
         <w:rPr>
           <w:noProof/>
+          <w:lang w:bidi="ar-SA"/>
         </w:rPr>
         <w:drawing>
           <wp:inline distT="0" distB="0" distL="0" distR="0" wp14:anchorId="1FFDBB94" wp14:editId="6411E718">
@@ -807,6 +1387,7 @@
       <w:r>
         <w:rPr>
           <w:noProof/>
+          <w:lang w:bidi="ar-SA"/>
         </w:rPr>
         <w:lastRenderedPageBreak/>
         <w:drawing>
@@ -1295,7 +1876,6 @@
         <w:t>/</w:t>
       </w:r>
       <w:proofErr w:type="spellStart"/>
-      <w:proofErr w:type="gramStart"/>
       <w:r>
         <w:rPr>
           <w:rFonts w:ascii="Consolas" w:hAnsi="Consolas" w:cs="B Nazanin"/>
@@ -1307,7 +1887,6 @@
         <w:t>init.d</w:t>
       </w:r>
       <w:proofErr w:type="spellEnd"/>
-      <w:proofErr w:type="gramEnd"/>
     </w:p>
     <w:p>
       <w:pPr>
@@ -1324,6 +1903,7 @@
           <w:lang w:bidi="fa-IR"/>
         </w:rPr>
       </w:pPr>
+      <w:proofErr w:type="spellStart"/>
       <w:r>
         <w:rPr>
           <w:rFonts w:ascii="Consolas" w:hAnsi="Consolas" w:cs="B Nazanin"/>
@@ -1333,9 +1913,9 @@
           <w:lang w:bidi="fa-IR"/>
         </w:rPr>
         <w:lastRenderedPageBreak/>
-        <w:t>cp *.</w:t>
-      </w:r>
-      <w:proofErr w:type="spellStart"/>
+        <w:t>cp</w:t>
+      </w:r>
+      <w:proofErr w:type="spellEnd"/>
       <w:r>
         <w:rPr>
           <w:rFonts w:ascii="Consolas" w:hAnsi="Consolas" w:cs="B Nazanin"/>
@@ -1344,6 +1924,17 @@
           <w:szCs w:val="24"/>
           <w:lang w:bidi="fa-IR"/>
         </w:rPr>
+        <w:t xml:space="preserve"> *.</w:t>
+      </w:r>
+      <w:proofErr w:type="spellStart"/>
+      <w:r>
+        <w:rPr>
+          <w:rFonts w:ascii="Consolas" w:hAnsi="Consolas" w:cs="B Nazanin"/>
+          <w:color w:val="000000"/>
+          <w:sz w:val="24"/>
+          <w:szCs w:val="24"/>
+          <w:lang w:bidi="fa-IR"/>
+        </w:rPr>
         <w:t>py</w:t>
       </w:r>
       <w:proofErr w:type="spellEnd"/>
@@ -1380,7 +1971,6 @@
         <w:t>/</w:t>
       </w:r>
       <w:proofErr w:type="spellStart"/>
-      <w:proofErr w:type="gramStart"/>
       <w:r>
         <w:rPr>
           <w:rFonts w:ascii="Consolas" w:hAnsi="Consolas" w:cs="B Nazanin"/>
@@ -1392,7 +1982,6 @@
         <w:t>init.d</w:t>
       </w:r>
       <w:proofErr w:type="spellEnd"/>
-      <w:proofErr w:type="gramEnd"/>
     </w:p>
     <w:p>
       <w:pPr>
@@ -1466,7 +2055,6 @@
         <w:t>/</w:t>
       </w:r>
       <w:proofErr w:type="spellStart"/>
-      <w:proofErr w:type="gramStart"/>
       <w:r>
         <w:rPr>
           <w:rFonts w:ascii="Consolas" w:hAnsi="Consolas" w:cs="B Nazanin"/>
@@ -1477,7 +2065,6 @@
         <w:t>init.d</w:t>
       </w:r>
       <w:proofErr w:type="spellEnd"/>
-      <w:proofErr w:type="gramEnd"/>
     </w:p>
     <w:p>
       <w:pPr>
@@ -1683,6 +2270,7 @@
         </w:rPr>
         <w:t xml:space="preserve">دستور </w:t>
       </w:r>
+      <w:proofErr w:type="spellStart"/>
       <w:r>
         <w:rPr>
           <w:rFonts w:ascii="Consolas" w:hAnsi="Consolas" w:cs="B Nazanin"/>
@@ -1692,6 +2280,7 @@
         </w:rPr>
         <w:t>ifconfig</w:t>
       </w:r>
+      <w:proofErr w:type="spellEnd"/>
       <w:r>
         <w:rPr>
           <w:rFonts w:ascii="Consolas" w:hAnsi="Consolas" w:cs="B Nazanin" w:hint="cs"/>
@@ -1984,6 +2573,7 @@
         </w:rPr>
       </w:pPr>
       <w:proofErr w:type="spellStart"/>
+      <w:proofErr w:type="gramStart"/>
       <w:r>
         <w:rPr>
           <w:rFonts w:cs="B Nazanin"/>
@@ -1993,6 +2583,7 @@
         <w:t>lsof</w:t>
       </w:r>
       <w:proofErr w:type="spellEnd"/>
+      <w:proofErr w:type="gramEnd"/>
       <w:r>
         <w:rPr>
           <w:rFonts w:cs="B Nazanin"/>
@@ -2566,14 +3157,25 @@
           <w:szCs w:val="24"/>
         </w:rPr>
       </w:pPr>
-      <w:r>
-        <w:rPr>
-          <w:rFonts w:ascii="Consolas" w:hAnsi="Consolas" w:cs="B Nazanin"/>
-          <w:color w:val="000000"/>
-          <w:sz w:val="24"/>
-          <w:szCs w:val="24"/>
-        </w:rPr>
-        <w:t>nano /</w:t>
+      <w:proofErr w:type="spellStart"/>
+      <w:r>
+        <w:rPr>
+          <w:rFonts w:ascii="Consolas" w:hAnsi="Consolas" w:cs="B Nazanin"/>
+          <w:color w:val="000000"/>
+          <w:sz w:val="24"/>
+          <w:szCs w:val="24"/>
+        </w:rPr>
+        <w:t>nano</w:t>
+      </w:r>
+      <w:proofErr w:type="spellEnd"/>
+      <w:r>
+        <w:rPr>
+          <w:rFonts w:ascii="Consolas" w:hAnsi="Consolas" w:cs="B Nazanin"/>
+          <w:color w:val="000000"/>
+          <w:sz w:val="24"/>
+          <w:szCs w:val="24"/>
+        </w:rPr>
+        <w:t xml:space="preserve"> /</w:t>
       </w:r>
       <w:proofErr w:type="spellStart"/>
       <w:r>
@@ -2593,17 +3195,37 @@
           <w:sz w:val="24"/>
           <w:szCs w:val="24"/>
         </w:rPr>
-        <w:t>/phpMyAdmin/config-</w:t>
-      </w:r>
-      <w:proofErr w:type="spellStart"/>
-      <w:r>
-        <w:rPr>
-          <w:rFonts w:ascii="Consolas" w:hAnsi="Consolas" w:cs="B Nazanin"/>
-          <w:color w:val="000000"/>
-          <w:sz w:val="24"/>
-          <w:szCs w:val="24"/>
-        </w:rPr>
-        <w:t>db.php</w:t>
+        <w:t>/</w:t>
+      </w:r>
+      <w:proofErr w:type="spellStart"/>
+      <w:r>
+        <w:rPr>
+          <w:rFonts w:ascii="Consolas" w:hAnsi="Consolas" w:cs="B Nazanin"/>
+          <w:color w:val="000000"/>
+          <w:sz w:val="24"/>
+          <w:szCs w:val="24"/>
+        </w:rPr>
+        <w:t>phpMyAdmin</w:t>
+      </w:r>
+      <w:proofErr w:type="spellEnd"/>
+      <w:r>
+        <w:rPr>
+          <w:rFonts w:ascii="Consolas" w:hAnsi="Consolas" w:cs="B Nazanin"/>
+          <w:color w:val="000000"/>
+          <w:sz w:val="24"/>
+          <w:szCs w:val="24"/>
+        </w:rPr>
+        <w:t>/</w:t>
+      </w:r>
+      <w:proofErr w:type="spellStart"/>
+      <w:r>
+        <w:rPr>
+          <w:rFonts w:ascii="Consolas" w:hAnsi="Consolas" w:cs="B Nazanin"/>
+          <w:color w:val="000000"/>
+          <w:sz w:val="24"/>
+          <w:szCs w:val="24"/>
+        </w:rPr>
+        <w:t>config-db.php</w:t>
       </w:r>
       <w:proofErr w:type="spellEnd"/>
     </w:p>
@@ -2785,27 +3407,7 @@
           <w:sz w:val="24"/>
           <w:szCs w:val="24"/>
         </w:rPr>
-        <w:t xml:space="preserve">GRANT ALL PRIVILEGES ON </w:t>
-      </w:r>
-      <w:proofErr w:type="gramStart"/>
-      <w:r>
-        <w:rPr>
-          <w:rFonts w:ascii="Consolas" w:hAnsi="Consolas" w:cs="B Nazanin"/>
-          <w:color w:val="000000"/>
-          <w:sz w:val="24"/>
-          <w:szCs w:val="24"/>
-        </w:rPr>
-        <w:t>*.*</w:t>
-      </w:r>
-      <w:proofErr w:type="gramEnd"/>
-      <w:r>
-        <w:rPr>
-          <w:rFonts w:ascii="Consolas" w:hAnsi="Consolas" w:cs="B Nazanin"/>
-          <w:color w:val="000000"/>
-          <w:sz w:val="24"/>
-          <w:szCs w:val="24"/>
-        </w:rPr>
-        <w:t xml:space="preserve"> TO '</w:t>
+        <w:t>GRANT ALL PRIVILEGES ON *.* TO '</w:t>
       </w:r>
       <w:proofErr w:type="spellStart"/>
       <w:r>
@@ -2825,7 +3427,27 @@
           <w:sz w:val="24"/>
           <w:szCs w:val="24"/>
         </w:rPr>
-        <w:t>'@'localhost';</w:t>
+        <w:t>'@'</w:t>
+      </w:r>
+      <w:proofErr w:type="spellStart"/>
+      <w:r>
+        <w:rPr>
+          <w:rFonts w:ascii="Consolas" w:hAnsi="Consolas" w:cs="B Nazanin"/>
+          <w:color w:val="000000"/>
+          <w:sz w:val="24"/>
+          <w:szCs w:val="24"/>
+        </w:rPr>
+        <w:t>localhost</w:t>
+      </w:r>
+      <w:proofErr w:type="spellEnd"/>
+      <w:r>
+        <w:rPr>
+          <w:rFonts w:ascii="Consolas" w:hAnsi="Consolas" w:cs="B Nazanin"/>
+          <w:color w:val="000000"/>
+          <w:sz w:val="24"/>
+          <w:szCs w:val="24"/>
+        </w:rPr>
+        <w:t>';</w:t>
       </w:r>
     </w:p>
     <w:p>
@@ -2845,17 +3467,17 @@
           <w:sz w:val="24"/>
           <w:szCs w:val="24"/>
         </w:rPr>
-        <w:t>GREATE USER '</w:t>
-      </w:r>
-      <w:proofErr w:type="spellStart"/>
-      <w:r>
-        <w:rPr>
-          <w:rFonts w:ascii="Consolas" w:hAnsi="Consolas" w:cs="B Nazanin"/>
-          <w:color w:val="000000"/>
-          <w:sz w:val="24"/>
-          <w:szCs w:val="24"/>
-        </w:rPr>
-        <w:t>user'@'localhost</w:t>
+        <w:t>GREATE USER 'user'@'</w:t>
+      </w:r>
+      <w:proofErr w:type="spellStart"/>
+      <w:r>
+        <w:rPr>
+          <w:rFonts w:ascii="Consolas" w:hAnsi="Consolas" w:cs="B Nazanin"/>
+          <w:color w:val="000000"/>
+          <w:sz w:val="24"/>
+          <w:szCs w:val="24"/>
+        </w:rPr>
+        <w:t>localhost</w:t>
       </w:r>
       <w:proofErr w:type="spellEnd"/>
       <w:r>
@@ -2884,37 +3506,17 @@
           <w:sz w:val="24"/>
           <w:szCs w:val="24"/>
         </w:rPr>
-        <w:t xml:space="preserve">GRANT ALL PRIVILEGES ON </w:t>
-      </w:r>
-      <w:proofErr w:type="gramStart"/>
-      <w:r>
-        <w:rPr>
-          <w:rFonts w:ascii="Consolas" w:hAnsi="Consolas" w:cs="B Nazanin"/>
-          <w:color w:val="000000"/>
-          <w:sz w:val="24"/>
-          <w:szCs w:val="24"/>
-        </w:rPr>
-        <w:t>*.*</w:t>
-      </w:r>
-      <w:proofErr w:type="gramEnd"/>
-      <w:r>
-        <w:rPr>
-          <w:rFonts w:ascii="Consolas" w:hAnsi="Consolas" w:cs="B Nazanin"/>
-          <w:color w:val="000000"/>
-          <w:sz w:val="24"/>
-          <w:szCs w:val="24"/>
-        </w:rPr>
-        <w:t xml:space="preserve"> TO '</w:t>
-      </w:r>
-      <w:proofErr w:type="spellStart"/>
-      <w:r>
-        <w:rPr>
-          <w:rFonts w:ascii="Consolas" w:hAnsi="Consolas" w:cs="B Nazanin"/>
-          <w:color w:val="000000"/>
-          <w:sz w:val="24"/>
-          <w:szCs w:val="24"/>
-        </w:rPr>
-        <w:t>user'@'localhost</w:t>
+        <w:t>GRANT ALL PRIVILEGES ON *.* TO 'user'@'</w:t>
+      </w:r>
+      <w:proofErr w:type="spellStart"/>
+      <w:r>
+        <w:rPr>
+          <w:rFonts w:ascii="Consolas" w:hAnsi="Consolas" w:cs="B Nazanin"/>
+          <w:color w:val="000000"/>
+          <w:sz w:val="24"/>
+          <w:szCs w:val="24"/>
+        </w:rPr>
+        <w:t>localhost</w:t>
       </w:r>
       <w:proofErr w:type="spellEnd"/>
       <w:r>
@@ -3720,7 +4322,7 @@
           <w:sz w:val="24"/>
           <w:szCs w:val="24"/>
           <w:rtl/>
-          <w:lang w:val="fa-IR"/>
+          <w:lang w:bidi="ar-SA"/>
         </w:rPr>
         <w:drawing>
           <wp:inline distT="0" distB="0" distL="0" distR="0" wp14:anchorId="15092251" wp14:editId="1A763DA4">
@@ -4384,105 +4986,21 @@
           <w:color w:val="385623" w:themeColor="accent6" w:themeShade="80"/>
         </w:rPr>
       </w:pPr>
+      <w:proofErr w:type="gramStart"/>
       <w:r>
         <w:rPr>
           <w:rFonts w:ascii="IRANSans" w:hAnsi="IRANSans" w:cs="B Nazanin"/>
           <w:color w:val="A8D08D" w:themeColor="accent6" w:themeTint="99"/>
         </w:rPr>
-        <w:t>*</w:t>
-      </w:r>
+        <w:t>*  /</w:t>
+      </w:r>
+      <w:proofErr w:type="gramEnd"/>
       <w:r>
         <w:rPr>
           <w:rFonts w:ascii="IRANSans" w:hAnsi="IRANSans" w:cs="B Nazanin"/>
           <w:color w:val="A8D08D" w:themeColor="accent6" w:themeTint="99"/>
         </w:rPr>
-        <w:t xml:space="preserve">  </w:t>
-      </w:r>
-      <w:r>
-        <w:rPr>
-          <w:rFonts w:ascii="IRANSans" w:hAnsi="IRANSans" w:cs="B Nazanin"/>
-          <w:color w:val="A8D08D" w:themeColor="accent6" w:themeTint="99"/>
-        </w:rPr>
-        <w:t>/</w:t>
-      </w:r>
-      <w:proofErr w:type="gramStart"/>
-      <w:r>
-        <w:rPr>
-          <w:rFonts w:ascii="IRANSans" w:hAnsi="IRANSans" w:cs="B Nazanin"/>
-          <w:color w:val="A8D08D" w:themeColor="accent6" w:themeTint="99"/>
-        </w:rPr>
-        <w:t>5</w:t>
-      </w:r>
-      <w:r>
-        <w:rPr>
-          <w:rFonts w:ascii="IRANSans" w:hAnsi="IRANSans" w:cs="B Nazanin"/>
-          <w:color w:val="A8D08D" w:themeColor="accent6" w:themeTint="99"/>
-        </w:rPr>
-        <w:t xml:space="preserve"> </w:t>
-      </w:r>
-      <w:r>
-        <w:rPr>
-          <w:rFonts w:ascii="IRANSans" w:hAnsi="IRANSans" w:cs="B Nazanin"/>
-          <w:color w:val="A8D08D" w:themeColor="accent6" w:themeTint="99"/>
-        </w:rPr>
-        <w:t xml:space="preserve"> *</w:t>
-      </w:r>
-      <w:proofErr w:type="gramEnd"/>
-      <w:r>
-        <w:rPr>
-          <w:rFonts w:ascii="IRANSans" w:hAnsi="IRANSans" w:cs="B Nazanin"/>
-          <w:color w:val="A8D08D" w:themeColor="accent6" w:themeTint="99"/>
-        </w:rPr>
-        <w:t xml:space="preserve"> </w:t>
-      </w:r>
-      <w:r>
-        <w:rPr>
-          <w:rFonts w:ascii="IRANSans" w:hAnsi="IRANSans" w:cs="B Nazanin"/>
-          <w:color w:val="A8D08D" w:themeColor="accent6" w:themeTint="99"/>
-        </w:rPr>
-        <w:t xml:space="preserve"> * </w:t>
-      </w:r>
-      <w:r>
-        <w:rPr>
-          <w:rFonts w:ascii="IRANSans" w:hAnsi="IRANSans" w:cs="B Nazanin"/>
-          <w:color w:val="A8D08D" w:themeColor="accent6" w:themeTint="99"/>
-        </w:rPr>
-        <w:t xml:space="preserve"> </w:t>
-      </w:r>
-      <w:r>
-        <w:rPr>
-          <w:rFonts w:ascii="IRANSans" w:hAnsi="IRANSans" w:cs="B Nazanin"/>
-          <w:color w:val="A8D08D" w:themeColor="accent6" w:themeTint="99"/>
-        </w:rPr>
-        <w:t xml:space="preserve">* </w:t>
-      </w:r>
-      <w:r>
-        <w:rPr>
-          <w:rFonts w:ascii="IRANSans" w:hAnsi="IRANSans" w:cs="B Nazanin"/>
-          <w:color w:val="A8D08D" w:themeColor="accent6" w:themeTint="99"/>
-        </w:rPr>
-        <w:t xml:space="preserve"> </w:t>
-      </w:r>
-      <w:r>
-        <w:rPr>
-          <w:rFonts w:ascii="IRANSans" w:hAnsi="IRANSans" w:cs="B Nazanin"/>
-          <w:color w:val="A8D08D" w:themeColor="accent6" w:themeTint="99"/>
-        </w:rPr>
-        <w:t>python</w:t>
-      </w:r>
-      <w:r>
-        <w:rPr>
-          <w:rFonts w:ascii="IRANSans" w:hAnsi="IRANSans" w:cs="B Nazanin"/>
-          <w:color w:val="A8D08D" w:themeColor="accent6" w:themeTint="99"/>
-        </w:rPr>
-        <w:t xml:space="preserve"> </w:t>
-      </w:r>
-      <w:r>
-        <w:rPr>
-          <w:rFonts w:ascii="IRANSans" w:hAnsi="IRANSans" w:cs="B Nazanin"/>
-          <w:color w:val="A8D08D" w:themeColor="accent6" w:themeTint="99"/>
-        </w:rPr>
-        <w:t xml:space="preserve"> /home/feathdata.py</w:t>
+        <w:t>5  *  *  *  python  /home/feathdata.py</w:t>
       </w:r>
     </w:p>
     <w:p>
@@ -4495,7 +5013,6 @@
           <w:color w:val="3B3B3B"/>
         </w:rPr>
       </w:pPr>
-      <w:bookmarkStart w:id="0" w:name="_GoBack"/>
       <w:r>
         <w:rPr>
           <w:rFonts w:ascii="IRANSans" w:hAnsi="IRANSans" w:cs="B Nazanin"/>
@@ -4504,7 +5021,6 @@
         <w:t>0 */5 * * * python /home/feathdata.py</w:t>
       </w:r>
     </w:p>
-    <w:bookmarkEnd w:id="0"/>
     <w:p>
       <w:pPr>
         <w:pStyle w:val="NormalWeb"/>
@@ -5307,8 +5823,19 @@
           <w:sz w:val="24"/>
           <w:szCs w:val="24"/>
         </w:rPr>
-        <w:t>composer dump-autoload</w:t>
-      </w:r>
+        <w:t>composer dump-</w:t>
+      </w:r>
+      <w:proofErr w:type="spellStart"/>
+      <w:r>
+        <w:rPr>
+          <w:rFonts w:ascii="Consolas" w:hAnsi="Consolas" w:cs="B Nazanin"/>
+          <w:color w:val="000000"/>
+          <w:sz w:val="24"/>
+          <w:szCs w:val="24"/>
+        </w:rPr>
+        <w:t>autoload</w:t>
+      </w:r>
+      <w:proofErr w:type="spellEnd"/>
       <w:r>
         <w:rPr>
           <w:rFonts w:ascii="Consolas" w:hAnsi="Consolas" w:cs="B Nazanin" w:hint="cs"/>
@@ -5451,8 +5978,19 @@
           <w:sz w:val="24"/>
           <w:szCs w:val="24"/>
         </w:rPr>
-        <w:t xml:space="preserve"> run dev</w:t>
-      </w:r>
+        <w:t xml:space="preserve"> run </w:t>
+      </w:r>
+      <w:proofErr w:type="spellStart"/>
+      <w:r>
+        <w:rPr>
+          <w:rFonts w:ascii="Consolas" w:hAnsi="Consolas" w:cs="B Nazanin"/>
+          <w:color w:val="000000"/>
+          <w:sz w:val="24"/>
+          <w:szCs w:val="24"/>
+        </w:rPr>
+        <w:t>dev</w:t>
+      </w:r>
+      <w:proofErr w:type="spellEnd"/>
     </w:p>
     <w:p>
       <w:pPr>
@@ -5538,8 +6076,20 @@
           <w:szCs w:val="24"/>
           <w:lang w:bidi="fa-IR"/>
         </w:rPr>
-        <w:t xml:space="preserve"> install –global cross-env</w:t>
-      </w:r>
+        <w:t xml:space="preserve"> install –global cross-</w:t>
+      </w:r>
+      <w:proofErr w:type="spellStart"/>
+      <w:r>
+        <w:rPr>
+          <w:rFonts w:ascii="Consolas" w:hAnsi="Consolas" w:cs="B Nazanin"/>
+          <w:color w:val="000000"/>
+          <w:sz w:val="24"/>
+          <w:szCs w:val="24"/>
+          <w:lang w:bidi="fa-IR"/>
+        </w:rPr>
+        <w:t>env</w:t>
+      </w:r>
+      <w:proofErr w:type="spellEnd"/>
     </w:p>
     <w:p>
       <w:pPr>
@@ -5556,6 +6106,7 @@
           <w:lang w:bidi="fa-IR"/>
         </w:rPr>
       </w:pPr>
+      <w:proofErr w:type="gramStart"/>
       <w:r>
         <w:rPr>
           <w:rFonts w:ascii="Consolas" w:hAnsi="Consolas" w:cs="B Nazanin"/>
@@ -5564,9 +6115,9 @@
           <w:szCs w:val="24"/>
           <w:lang w:bidi="fa-IR"/>
         </w:rPr>
-        <w:t>remove "cross-env":"5.0.1</w:t>
-      </w:r>
-      <w:proofErr w:type="gramStart"/>
+        <w:t>remove</w:t>
+      </w:r>
+      <w:proofErr w:type="gramEnd"/>
       <w:r>
         <w:rPr>
           <w:rFonts w:ascii="Consolas" w:hAnsi="Consolas" w:cs="B Nazanin"/>
@@ -5575,18 +6126,7 @@
           <w:szCs w:val="24"/>
           <w:lang w:bidi="fa-IR"/>
         </w:rPr>
-        <w:t>" ,</w:t>
-      </w:r>
-      <w:proofErr w:type="gramEnd"/>
-      <w:r>
-        <w:rPr>
-          <w:rFonts w:ascii="Consolas" w:hAnsi="Consolas" w:cs="B Nazanin"/>
-          <w:color w:val="000000"/>
-          <w:sz w:val="24"/>
-          <w:szCs w:val="24"/>
-          <w:lang w:bidi="fa-IR"/>
-        </w:rPr>
-        <w:t xml:space="preserve"> from </w:t>
+        <w:t xml:space="preserve"> "cross-env":"5.0.1" , from </w:t>
       </w:r>
       <w:proofErr w:type="spellStart"/>
       <w:r>
@@ -5706,8 +6246,20 @@
           <w:szCs w:val="24"/>
           <w:lang w:bidi="fa-IR"/>
         </w:rPr>
-        <w:t xml:space="preserve"> run dev</w:t>
-      </w:r>
+        <w:t xml:space="preserve"> run </w:t>
+      </w:r>
+      <w:proofErr w:type="spellStart"/>
+      <w:r>
+        <w:rPr>
+          <w:rFonts w:ascii="Consolas" w:hAnsi="Consolas" w:cs="B Nazanin"/>
+          <w:color w:val="000000"/>
+          <w:sz w:val="24"/>
+          <w:szCs w:val="24"/>
+          <w:lang w:bidi="fa-IR"/>
+        </w:rPr>
+        <w:t>dev</w:t>
+      </w:r>
+      <w:proofErr w:type="spellEnd"/>
     </w:p>
     <w:p>
       <w:pPr>
@@ -5910,19 +6462,19 @@
     <w:p>
       <w:pPr>
         <w:rPr>
-          <w:rFonts w:cs="B Nazanin"/>
-          <w:sz w:val="24"/>
-          <w:szCs w:val="24"/>
-          <w:rtl/>
-        </w:rPr>
-      </w:pPr>
-      <w:r>
-        <w:rPr>
           <w:rFonts w:cs="B Nazanin" w:hint="cs"/>
           <w:sz w:val="24"/>
           <w:szCs w:val="24"/>
           <w:rtl/>
         </w:rPr>
+      </w:pPr>
+      <w:r>
+        <w:rPr>
+          <w:rFonts w:cs="B Nazanin" w:hint="cs"/>
+          <w:sz w:val="24"/>
+          <w:szCs w:val="24"/>
+          <w:rtl/>
+        </w:rPr>
         <w:t xml:space="preserve">به مسیر </w:t>
       </w:r>
       <w:r>
@@ -5961,6 +6513,70 @@
         </w:rPr>
         <w:t xml:space="preserve"> می رویم.</w:t>
       </w:r>
+      <w:r>
+        <w:rPr>
+          <w:rFonts w:cs="B Nazanin" w:hint="cs"/>
+          <w:sz w:val="24"/>
+          <w:szCs w:val="24"/>
+          <w:rtl/>
+        </w:rPr>
+        <w:t xml:space="preserve"> </w:t>
+      </w:r>
+      <w:proofErr w:type="spellStart"/>
+      <w:r>
+        <w:rPr>
+          <w:rFonts w:cs="B Nazanin"/>
+          <w:sz w:val="24"/>
+          <w:szCs w:val="24"/>
+        </w:rPr>
+        <w:t>Cmd</w:t>
+      </w:r>
+      <w:proofErr w:type="spellEnd"/>
+      <w:r>
+        <w:rPr>
+          <w:rFonts w:cs="B Nazanin"/>
+          <w:sz w:val="24"/>
+          <w:szCs w:val="24"/>
+        </w:rPr>
+        <w:t xml:space="preserve"> </w:t>
+      </w:r>
+      <w:r>
+        <w:rPr>
+          <w:rFonts w:cs="B Nazanin" w:hint="cs"/>
+          <w:sz w:val="24"/>
+          <w:szCs w:val="24"/>
+          <w:rtl/>
+        </w:rPr>
+        <w:t xml:space="preserve"> را به صورت </w:t>
+      </w:r>
+      <w:r>
+        <w:rPr>
+          <w:rFonts w:cs="B Nazanin"/>
+          <w:sz w:val="24"/>
+          <w:szCs w:val="24"/>
+        </w:rPr>
+        <w:t>run as administrator</w:t>
+      </w:r>
+      <w:r>
+        <w:rPr>
+          <w:rFonts w:cs="B Nazanin" w:hint="cs"/>
+          <w:sz w:val="24"/>
+          <w:szCs w:val="24"/>
+          <w:rtl/>
+        </w:rPr>
+        <w:t xml:space="preserve"> باز می کنیم</w:t>
+      </w:r>
+      <w:r>
+        <w:rPr>
+          <w:rFonts w:cs="B Nazanin" w:hint="cs"/>
+          <w:sz w:val="24"/>
+          <w:szCs w:val="24"/>
+          <w:rtl/>
+        </w:rPr>
+        <w:t>.</w:t>
+      </w:r>
+      <w:bookmarkStart w:id="0" w:name="_GoBack"/>
+      <w:bookmarkEnd w:id="0"/>
     </w:p>
     <w:p>
       <w:pPr>
@@ -5977,6 +6593,7 @@
           <w:noProof/>
           <w:sz w:val="24"/>
           <w:szCs w:val="24"/>
+          <w:lang w:bidi="ar-SA"/>
         </w:rPr>
         <w:drawing>
           <wp:inline distT="0" distB="0" distL="0" distR="0" wp14:anchorId="4527899B" wp14:editId="18D6CEA9">
@@ -6066,6 +6683,7 @@
           <w:noProof/>
           <w:sz w:val="24"/>
           <w:szCs w:val="24"/>
+          <w:lang w:bidi="ar-SA"/>
         </w:rPr>
         <w:drawing>
           <wp:inline distT="0" distB="0" distL="0" distR="0" wp14:anchorId="03C2EA96" wp14:editId="67AE3104">
@@ -6128,6 +6746,7 @@
           <w:noProof/>
           <w:sz w:val="24"/>
           <w:szCs w:val="24"/>
+          <w:lang w:bidi="ar-SA"/>
         </w:rPr>
         <w:drawing>
           <wp:inline distT="0" distB="0" distL="0" distR="0" wp14:anchorId="209B4CF5" wp14:editId="00E41911">
@@ -6189,6 +6808,7 @@
           <w:noProof/>
           <w:sz w:val="24"/>
           <w:szCs w:val="24"/>
+          <w:lang w:bidi="ar-SA"/>
         </w:rPr>
         <w:drawing>
           <wp:inline distT="0" distB="0" distL="0" distR="0" wp14:anchorId="49A24E48" wp14:editId="72A20755">
@@ -6251,6 +6871,7 @@
           <w:noProof/>
           <w:sz w:val="24"/>
           <w:szCs w:val="24"/>
+          <w:lang w:bidi="ar-SA"/>
         </w:rPr>
         <w:drawing>
           <wp:inline distT="0" distB="0" distL="0" distR="0" wp14:anchorId="4D0031C1" wp14:editId="1B8185EB">
@@ -6349,6 +6970,7 @@
           <w:noProof/>
           <w:sz w:val="24"/>
           <w:szCs w:val="24"/>
+          <w:lang w:bidi="ar-SA"/>
         </w:rPr>
         <w:drawing>
           <wp:inline distT="0" distB="0" distL="0" distR="0" wp14:anchorId="52FB42D0" wp14:editId="0C3F197B">
@@ -6401,6 +7023,7 @@
           <w:noProof/>
           <w:sz w:val="24"/>
           <w:szCs w:val="24"/>
+          <w:lang w:bidi="ar-SA"/>
         </w:rPr>
         <w:drawing>
           <wp:inline distT="0" distB="0" distL="0" distR="0" wp14:anchorId="6BC13715" wp14:editId="6E6B11B1">
@@ -6910,6 +7533,7 @@
           <w:noProof/>
           <w:sz w:val="24"/>
           <w:szCs w:val="24"/>
+          <w:lang w:bidi="ar-SA"/>
         </w:rPr>
         <w:drawing>
           <wp:inline distT="0" distB="0" distL="0" distR="0" wp14:anchorId="66A44A8E" wp14:editId="47CD1568">
@@ -7791,6 +8415,7 @@
           <w:noProof/>
           <w:sz w:val="24"/>
           <w:szCs w:val="24"/>
+          <w:lang w:bidi="ar-SA"/>
         </w:rPr>
         <w:lastRenderedPageBreak/>
         <w:drawing>
@@ -7953,8 +8578,19 @@
           <w:sz w:val="24"/>
           <w:szCs w:val="24"/>
         </w:rPr>
-        <w:t xml:space="preserve"> config</w:t>
-      </w:r>
+        <w:t xml:space="preserve"> </w:t>
+      </w:r>
+      <w:proofErr w:type="spellStart"/>
+      <w:r>
+        <w:rPr>
+          <w:rFonts w:ascii="Segoe UI" w:eastAsia="Times New Roman" w:hAnsi="Segoe UI" w:cs="B Nazanin"/>
+          <w:color w:val="415058"/>
+          <w:sz w:val="24"/>
+          <w:szCs w:val="24"/>
+        </w:rPr>
+        <w:t>config</w:t>
+      </w:r>
+      <w:proofErr w:type="spellEnd"/>
     </w:p>
     <w:p>
       <w:pPr>
@@ -7995,7 +8631,27 @@
           <w:sz w:val="24"/>
           <w:szCs w:val="24"/>
         </w:rPr>
-        <w:t xml:space="preserve"> config file</w:t>
+        <w:t xml:space="preserve"> </w:t>
+      </w:r>
+      <w:proofErr w:type="spellStart"/>
+      <w:r>
+        <w:rPr>
+          <w:rFonts w:ascii="Segoe UI" w:eastAsia="Times New Roman" w:hAnsi="Segoe UI" w:cs="B Nazanin"/>
+          <w:color w:val="1F292E"/>
+          <w:sz w:val="24"/>
+          <w:szCs w:val="24"/>
+        </w:rPr>
+        <w:t>config</w:t>
+      </w:r>
+      <w:proofErr w:type="spellEnd"/>
+      <w:r>
+        <w:rPr>
+          <w:rFonts w:ascii="Segoe UI" w:eastAsia="Times New Roman" w:hAnsi="Segoe UI" w:cs="B Nazanin"/>
+          <w:color w:val="1F292E"/>
+          <w:sz w:val="24"/>
+          <w:szCs w:val="24"/>
+        </w:rPr>
+        <w:t xml:space="preserve"> file</w:t>
       </w:r>
     </w:p>
     <w:p>
@@ -8444,27 +9100,7 @@
           <w:sz w:val="24"/>
           <w:szCs w:val="24"/>
         </w:rPr>
-        <w:t xml:space="preserve">-server locally. </w:t>
-      </w:r>
-      <w:proofErr w:type="gramStart"/>
-      <w:r>
-        <w:rPr>
-          <w:rFonts w:ascii="Segoe UI" w:eastAsia="Times New Roman" w:hAnsi="Segoe UI" w:cs="B Nazanin"/>
-          <w:color w:val="1F292E"/>
-          <w:sz w:val="24"/>
-          <w:szCs w:val="24"/>
-        </w:rPr>
-        <w:t>So</w:t>
-      </w:r>
-      <w:proofErr w:type="gramEnd"/>
-      <w:r>
-        <w:rPr>
-          <w:rFonts w:ascii="Segoe UI" w:eastAsia="Times New Roman" w:hAnsi="Segoe UI" w:cs="B Nazanin"/>
-          <w:color w:val="1F292E"/>
-          <w:sz w:val="24"/>
-          <w:szCs w:val="24"/>
-        </w:rPr>
-        <w:t xml:space="preserve"> need to update privilege.</w:t>
+        <w:t>-server locally. So need to update privilege.</w:t>
       </w:r>
     </w:p>
     <w:p>
@@ -8526,6 +9162,7 @@
         </w:rPr>
       </w:pPr>
       <w:proofErr w:type="spellStart"/>
+      <w:proofErr w:type="gramStart"/>
       <w:r>
         <w:rPr>
           <w:rFonts w:ascii="Courier New" w:eastAsia="Times New Roman" w:hAnsi="Courier New" w:cs="B Nazanin"/>
@@ -8536,6 +9173,7 @@
         <w:t>mysql</w:t>
       </w:r>
       <w:proofErr w:type="spellEnd"/>
+      <w:proofErr w:type="gramEnd"/>
       <w:r>
         <w:rPr>
           <w:rFonts w:ascii="Courier New" w:eastAsia="Times New Roman" w:hAnsi="Courier New" w:cs="B Nazanin"/>
@@ -8543,27 +9181,7 @@
           <w:sz w:val="24"/>
           <w:szCs w:val="24"/>
         </w:rPr>
-        <w:t xml:space="preserve">&gt; GRANT ALL PRIVILEGES ON </w:t>
-      </w:r>
-      <w:proofErr w:type="gramStart"/>
-      <w:r>
-        <w:rPr>
-          <w:rFonts w:ascii="Courier New" w:eastAsia="Times New Roman" w:hAnsi="Courier New" w:cs="B Nazanin"/>
-          <w:color w:val="1F292E"/>
-          <w:sz w:val="24"/>
-          <w:szCs w:val="24"/>
-        </w:rPr>
-        <w:t>*.*</w:t>
-      </w:r>
-      <w:proofErr w:type="gramEnd"/>
-      <w:r>
-        <w:rPr>
-          <w:rFonts w:ascii="Courier New" w:eastAsia="Times New Roman" w:hAnsi="Courier New" w:cs="B Nazanin"/>
-          <w:color w:val="1F292E"/>
-          <w:sz w:val="24"/>
-          <w:szCs w:val="24"/>
-        </w:rPr>
-        <w:t xml:space="preserve"> TO 'USERNAME'@'%' IDENTIFIED BY 'PASSWORD' WITH GRANT OPTION;</w:t>
+        <w:t>&gt; GRANT ALL PRIVILEGES ON *.* TO 'USERNAME'@'%' IDENTIFIED BY 'PASSWORD' WITH GRANT OPTION;</w:t>
       </w:r>
     </w:p>
     <w:p>
@@ -8586,29 +9204,7 @@
           <w:szCs w:val="24"/>
           <w:highlight w:val="green"/>
         </w:rPr>
-        <w:t xml:space="preserve">GRANT ALL PRIVILEGES ON </w:t>
-      </w:r>
-      <w:proofErr w:type="gramStart"/>
-      <w:r>
-        <w:rPr>
-          <w:rFonts w:ascii="Courier New" w:eastAsia="Times New Roman" w:hAnsi="Courier New" w:cs="B Nazanin"/>
-          <w:color w:val="1F292E"/>
-          <w:sz w:val="24"/>
-          <w:szCs w:val="24"/>
-          <w:highlight w:val="green"/>
-        </w:rPr>
-        <w:t>*.*</w:t>
-      </w:r>
-      <w:proofErr w:type="gramEnd"/>
-      <w:r>
-        <w:rPr>
-          <w:rFonts w:ascii="Courier New" w:eastAsia="Times New Roman" w:hAnsi="Courier New" w:cs="B Nazanin"/>
-          <w:color w:val="1F292E"/>
-          <w:sz w:val="24"/>
-          <w:szCs w:val="24"/>
-          <w:highlight w:val="green"/>
-        </w:rPr>
-        <w:t xml:space="preserve"> TO 'user'@'%' IDENTIFIED BY 'user' WITH GRANT OPTION;</w:t>
+        <w:t>GRANT ALL PRIVILEGES ON *.* TO 'user'@'%' IDENTIFIED BY 'user' WITH GRANT OPTION;</w:t>
       </w:r>
     </w:p>
     <w:p>
@@ -8670,6 +9266,7 @@
         </w:rPr>
       </w:pPr>
       <w:proofErr w:type="spellStart"/>
+      <w:proofErr w:type="gramStart"/>
       <w:r>
         <w:rPr>
           <w:rFonts w:ascii="Courier New" w:eastAsia="Times New Roman" w:hAnsi="Courier New" w:cs="B Nazanin"/>
@@ -8680,6 +9277,7 @@
         <w:t>mysql</w:t>
       </w:r>
       <w:proofErr w:type="spellEnd"/>
+      <w:proofErr w:type="gramEnd"/>
       <w:r>
         <w:rPr>
           <w:rFonts w:ascii="Courier New" w:eastAsia="Times New Roman" w:hAnsi="Courier New" w:cs="B Nazanin"/>
@@ -8687,27 +9285,7 @@
           <w:sz w:val="24"/>
           <w:szCs w:val="24"/>
         </w:rPr>
-        <w:t xml:space="preserve">&gt; GRANT ALL PRIVILEGES ON </w:t>
-      </w:r>
-      <w:proofErr w:type="gramStart"/>
-      <w:r>
-        <w:rPr>
-          <w:rFonts w:ascii="Courier New" w:eastAsia="Times New Roman" w:hAnsi="Courier New" w:cs="B Nazanin"/>
-          <w:color w:val="1F292E"/>
-          <w:sz w:val="24"/>
-          <w:szCs w:val="24"/>
-        </w:rPr>
-        <w:t>*.*</w:t>
-      </w:r>
-      <w:proofErr w:type="gramEnd"/>
-      <w:r>
-        <w:rPr>
-          <w:rFonts w:ascii="Courier New" w:eastAsia="Times New Roman" w:hAnsi="Courier New" w:cs="B Nazanin"/>
-          <w:color w:val="1F292E"/>
-          <w:sz w:val="24"/>
-          <w:szCs w:val="24"/>
-        </w:rPr>
-        <w:t xml:space="preserve"> TO 'USERNAME'@'1.2.3.4' IDENTIFIED BY 'PASSWORD' WITH GRANT OPTION;</w:t>
+        <w:t>&gt; GRANT ALL PRIVILEGES ON *.* TO 'USERNAME'@'1.2.3.4' IDENTIFIED BY 'PASSWORD' WITH GRANT OPTION;</w:t>
       </w:r>
     </w:p>
     <w:p>
@@ -8730,29 +9308,7 @@
           <w:szCs w:val="24"/>
           <w:highlight w:val="green"/>
         </w:rPr>
-        <w:t xml:space="preserve">GRANT ALL PRIVILEGES ON </w:t>
-      </w:r>
-      <w:proofErr w:type="gramStart"/>
-      <w:r>
-        <w:rPr>
-          <w:rFonts w:ascii="Courier New" w:eastAsia="Times New Roman" w:hAnsi="Courier New" w:cs="B Nazanin"/>
-          <w:color w:val="1F292E"/>
-          <w:sz w:val="24"/>
-          <w:szCs w:val="24"/>
-          <w:highlight w:val="green"/>
-        </w:rPr>
-        <w:t>*.*</w:t>
-      </w:r>
-      <w:proofErr w:type="gramEnd"/>
-      <w:r>
-        <w:rPr>
-          <w:rFonts w:ascii="Courier New" w:eastAsia="Times New Roman" w:hAnsi="Courier New" w:cs="B Nazanin"/>
-          <w:color w:val="1F292E"/>
-          <w:sz w:val="24"/>
-          <w:szCs w:val="24"/>
-          <w:highlight w:val="green"/>
-        </w:rPr>
-        <w:t xml:space="preserve"> TO 'USERNAME'@'192.168.10.100' IDENTIFIED BY 'user' WITH GRANT OPTION;</w:t>
+        <w:t>GRANT ALL PRIVILEGES ON *.* TO 'USERNAME'@'192.168.10.100' IDENTIFIED BY 'user' WITH GRANT OPTION;</w:t>
       </w:r>
     </w:p>
     <w:p>
@@ -9182,26 +9738,12 @@
       </w:r>
       <w:r>
         <w:rPr>
-          <mc:AlternateContent>
-            <mc:Choice Requires="w16se">
-              <w:rFonts w:cs="B Nazanin"/>
-            </mc:Choice>
-            <mc:Fallback>
-              <w:rFonts w:ascii="Segoe UI Emoji" w:eastAsia="Segoe UI Emoji" w:hAnsi="Segoe UI Emoji" w:cs="Segoe UI Emoji"/>
-            </mc:Fallback>
-          </mc:AlternateContent>
-          <w:sz w:val="24"/>
-          <w:szCs w:val="24"/>
-          <w:rtl/>
-        </w:rPr>
-        <mc:AlternateContent>
-          <mc:Choice Requires="w16se">
-            <w16se:symEx w16se:font="Segoe UI Emoji" w16se:char="1F60A"/>
-          </mc:Choice>
-          <mc:Fallback>
-            <w:t>😊</w:t>
-          </mc:Fallback>
-        </mc:AlternateContent>
+          <w:rFonts w:ascii="Segoe UI Emoji" w:eastAsia="Segoe UI Emoji" w:hAnsi="Segoe UI Emoji" w:cs="Segoe UI Emoji"/>
+          <w:sz w:val="24"/>
+          <w:szCs w:val="24"/>
+          <w:rtl/>
+        </w:rPr>
+        <w:t>😊</w:t>
       </w:r>
     </w:p>
     <w:p>
@@ -9281,13 +9823,23 @@
         </w:rPr>
         <w:t xml:space="preserve">برای تعریف بانک اطلاعاتی جدید در لاراول کافی است در فایل </w:t>
       </w:r>
-      <w:r>
-        <w:rPr>
-          <w:rFonts w:cs="B Nazanin"/>
-          <w:sz w:val="24"/>
-          <w:szCs w:val="24"/>
-        </w:rPr>
-        <w:t>config/</w:t>
+      <w:proofErr w:type="spellStart"/>
+      <w:r>
+        <w:rPr>
+          <w:rFonts w:cs="B Nazanin"/>
+          <w:sz w:val="24"/>
+          <w:szCs w:val="24"/>
+        </w:rPr>
+        <w:t>config</w:t>
+      </w:r>
+      <w:proofErr w:type="spellEnd"/>
+      <w:r>
+        <w:rPr>
+          <w:rFonts w:cs="B Nazanin"/>
+          <w:sz w:val="24"/>
+          <w:szCs w:val="24"/>
+        </w:rPr>
+        <w:t>/</w:t>
       </w:r>
       <w:proofErr w:type="spellStart"/>
       <w:r>
@@ -9324,6 +9876,7 @@
           <w:noProof/>
           <w:sz w:val="24"/>
           <w:szCs w:val="24"/>
+          <w:lang w:bidi="ar-SA"/>
         </w:rPr>
         <w:drawing>
           <wp:inline distT="0" distB="0" distL="0" distR="0" wp14:anchorId="5561DBEC" wp14:editId="2CB0BDF9">
@@ -9396,6 +9949,7 @@
           <w:noProof/>
           <w:sz w:val="24"/>
           <w:szCs w:val="24"/>
+          <w:lang w:bidi="ar-SA"/>
         </w:rPr>
         <w:drawing>
           <wp:inline distT="0" distB="0" distL="0" distR="0" wp14:anchorId="4F83AB3F" wp14:editId="3D485F2E">
@@ -9463,15 +10017,33 @@
           <w:szCs w:val="24"/>
         </w:rPr>
       </w:pPr>
-      <w:r>
-        <w:rPr>
-          <w:rFonts w:cs="B Nazanin"/>
-          <w:sz w:val="24"/>
-          <w:szCs w:val="24"/>
-        </w:rPr>
-        <w:t xml:space="preserve">Php artisan </w:t>
-      </w:r>
-      <w:proofErr w:type="spellStart"/>
+      <w:proofErr w:type="spellStart"/>
+      <w:r>
+        <w:rPr>
+          <w:rFonts w:cs="B Nazanin"/>
+          <w:sz w:val="24"/>
+          <w:szCs w:val="24"/>
+        </w:rPr>
+        <w:t>Php</w:t>
+      </w:r>
+      <w:proofErr w:type="spellEnd"/>
+      <w:r>
+        <w:rPr>
+          <w:rFonts w:cs="B Nazanin"/>
+          <w:sz w:val="24"/>
+          <w:szCs w:val="24"/>
+        </w:rPr>
+        <w:t xml:space="preserve"> artisan </w:t>
+      </w:r>
+      <w:proofErr w:type="spellStart"/>
+      <w:r>
+        <w:rPr>
+          <w:rFonts w:cs="B Nazanin"/>
+          <w:sz w:val="24"/>
+          <w:szCs w:val="24"/>
+        </w:rPr>
+        <w:t>cache</w:t>
+      </w:r>
       <w:proofErr w:type="gramStart"/>
       <w:r>
         <w:rPr>
@@ -9479,7 +10051,7 @@
           <w:sz w:val="24"/>
           <w:szCs w:val="24"/>
         </w:rPr>
-        <w:t>cache:clear</w:t>
+        <w:t>:clear</w:t>
       </w:r>
       <w:proofErr w:type="spellEnd"/>
       <w:proofErr w:type="gramEnd"/>
@@ -9647,6 +10219,29 @@
       <w:pPr>
         <w:spacing w:line="240" w:lineRule="auto"/>
         <w:rPr>
+          <w:rFonts w:cs="B Nazanin"/>
+          <w:b/>
+          <w:bCs/>
+          <w:sz w:val="24"/>
+          <w:szCs w:val="24"/>
+          <w:rtl/>
+        </w:rPr>
+      </w:pPr>
+    </w:p>
+    <w:p>
+      <w:pPr>
+        <w:spacing w:line="240" w:lineRule="auto"/>
+        <w:rPr>
+          <w:rFonts w:cs="B Nazanin"/>
+          <w:b/>
+          <w:bCs/>
+          <w:sz w:val="24"/>
+          <w:szCs w:val="24"/>
+          <w:rtl/>
+        </w:rPr>
+      </w:pPr>
+      <w:r>
+        <w:rPr>
           <w:rFonts w:cs="B Nazanin" w:hint="cs"/>
           <w:b/>
           <w:bCs/>
@@ -9654,20 +10249,8 @@
           <w:szCs w:val="24"/>
           <w:rtl/>
         </w:rPr>
-      </w:pPr>
-    </w:p>
-    <w:p>
-      <w:pPr>
-        <w:spacing w:line="240" w:lineRule="auto"/>
-        <w:rPr>
-          <w:rFonts w:cs="B Nazanin"/>
-          <w:b/>
-          <w:bCs/>
-          <w:sz w:val="24"/>
-          <w:szCs w:val="24"/>
-          <w:rtl/>
-        </w:rPr>
-      </w:pPr>
+        <w:t>تنظیم فایل مربوط به اجرای برنامه</w:t>
+      </w:r>
       <w:r>
         <w:rPr>
           <w:rFonts w:cs="B Nazanin" w:hint="cs"/>
@@ -9677,7 +10260,17 @@
           <w:szCs w:val="24"/>
           <w:rtl/>
         </w:rPr>
-        <w:t>تنظیم فایل مربوط به اجرای برنامه</w:t>
+        <w:t xml:space="preserve"> تحت وب موجود در پوشه </w:t>
+      </w:r>
+      <w:r>
+        <w:rPr>
+          <w:rFonts w:cs="B Nazanin"/>
+          <w:b/>
+          <w:bCs/>
+          <w:sz w:val="24"/>
+          <w:szCs w:val="24"/>
+        </w:rPr>
+        <w:t>html</w:t>
       </w:r>
       <w:r>
         <w:rPr>
@@ -9688,7 +10281,7 @@
           <w:szCs w:val="24"/>
           <w:rtl/>
         </w:rPr>
-        <w:t xml:space="preserve"> تحت وب موجود در پوشه </w:t>
+        <w:t xml:space="preserve"> روی سرور </w:t>
       </w:r>
       <w:r>
         <w:rPr>
@@ -9698,7 +10291,7 @@
           <w:sz w:val="24"/>
           <w:szCs w:val="24"/>
         </w:rPr>
-        <w:t>html</w:t>
+        <w:t>apache</w:t>
       </w:r>
       <w:r>
         <w:rPr>
@@ -9709,27 +10302,6 @@
           <w:szCs w:val="24"/>
           <w:rtl/>
         </w:rPr>
-        <w:t xml:space="preserve"> روی سرور </w:t>
-      </w:r>
-      <w:r>
-        <w:rPr>
-          <w:rFonts w:cs="B Nazanin"/>
-          <w:b/>
-          <w:bCs/>
-          <w:sz w:val="24"/>
-          <w:szCs w:val="24"/>
-        </w:rPr>
-        <w:t>apache</w:t>
-      </w:r>
-      <w:r>
-        <w:rPr>
-          <w:rFonts w:cs="B Nazanin" w:hint="cs"/>
-          <w:b/>
-          <w:bCs/>
-          <w:sz w:val="24"/>
-          <w:szCs w:val="24"/>
-          <w:rtl/>
-        </w:rPr>
         <w:t xml:space="preserve"> :</w:t>
       </w:r>
     </w:p>
@@ -9832,7 +10404,25 @@
           <w:sz w:val="24"/>
           <w:szCs w:val="24"/>
         </w:rPr>
-        <w:t>directory /var/www</w:t>
+        <w:t>directory /</w:t>
+      </w:r>
+      <w:proofErr w:type="spellStart"/>
+      <w:r>
+        <w:rPr>
+          <w:rFonts w:cs="B Nazanin"/>
+          <w:sz w:val="24"/>
+          <w:szCs w:val="24"/>
+        </w:rPr>
+        <w:t>var</w:t>
+      </w:r>
+      <w:proofErr w:type="spellEnd"/>
+      <w:r>
+        <w:rPr>
+          <w:rFonts w:cs="B Nazanin"/>
+          <w:sz w:val="24"/>
+          <w:szCs w:val="24"/>
+        </w:rPr>
+        <w:t>/www</w:t>
       </w:r>
       <w:r>
         <w:rPr>
@@ -9897,6 +10487,7 @@
           <w:noProof/>
           <w:sz w:val="24"/>
           <w:szCs w:val="24"/>
+          <w:lang w:bidi="ar-SA"/>
         </w:rPr>
         <w:drawing>
           <wp:inline distT="0" distB="0" distL="0" distR="0" wp14:anchorId="273FB13F" wp14:editId="04F0D27A">
@@ -10023,6 +10614,7 @@
           <w:noProof/>
           <w:sz w:val="24"/>
           <w:szCs w:val="24"/>
+          <w:lang w:bidi="ar-SA"/>
         </w:rPr>
         <w:drawing>
           <wp:inline distT="0" distB="0" distL="0" distR="0" wp14:anchorId="5887D69E" wp14:editId="78CCF999">
@@ -10328,6 +10920,7 @@
           <w:noProof/>
           <w:sz w:val="24"/>
           <w:szCs w:val="24"/>
+          <w:lang w:bidi="ar-SA"/>
         </w:rPr>
         <w:drawing>
           <wp:inline distT="0" distB="0" distL="0" distR="0" wp14:anchorId="3373E42B" wp14:editId="50B096E8">
@@ -10493,13 +11086,23 @@
           <w:rtl/>
         </w:rPr>
       </w:pPr>
-      <w:r>
-        <w:rPr>
-          <w:rFonts w:cs="B Nazanin"/>
-          <w:sz w:val="24"/>
-          <w:szCs w:val="24"/>
-        </w:rPr>
-        <w:t>nano /</w:t>
+      <w:proofErr w:type="spellStart"/>
+      <w:r>
+        <w:rPr>
+          <w:rFonts w:cs="B Nazanin"/>
+          <w:sz w:val="24"/>
+          <w:szCs w:val="24"/>
+        </w:rPr>
+        <w:t>nano</w:t>
+      </w:r>
+      <w:proofErr w:type="spellEnd"/>
+      <w:r>
+        <w:rPr>
+          <w:rFonts w:cs="B Nazanin"/>
+          <w:sz w:val="24"/>
+          <w:szCs w:val="24"/>
+        </w:rPr>
+        <w:t xml:space="preserve"> /</w:t>
       </w:r>
       <w:proofErr w:type="spellStart"/>
       <w:r>
@@ -10990,8 +11593,8 @@
 </file>
 
 <file path=word/numbering.xml><?xml version="1.0" encoding="utf-8"?>
-<w:numbering xmlns:wpc="http://schemas.microsoft.com/office/word/2010/wordprocessingCanvas" xmlns:cx="http://schemas.microsoft.com/office/drawing/2014/chartex" xmlns:cx1="http://schemas.microsoft.com/office/drawing/2015/9/8/chartex" xmlns:cx2="http://schemas.microsoft.com/office/drawing/2015/10/21/chartex" xmlns:cx3="http://schemas.microsoft.com/office/drawing/2016/5/9/chartex" xmlns:cx4="http://schemas.microsoft.com/office/drawing/2016/5/10/chartex" xmlns:cx5="http://schemas.microsoft.com/office/drawing/2016/5/11/chartex" xmlns:cx6="http://schemas.microsoft.com/office/drawing/2016/5/12/chartex" xmlns:cx7="http://schemas.microsoft.com/office/drawing/2016/5/13/chartex" xmlns:cx8="http://schemas.microsoft.com/office/drawing/2016/5/14/chartex" xmlns:mc="http://schemas.openxmlformats.org/markup-compatibility/2006" xmlns:aink="http://schemas.microsoft.com/office/drawing/2016/ink" xmlns:am3d="http://schemas.microsoft.com/office/drawing/2017/model3d" xmlns:o="urn:schemas-microsoft-com:office:office" xmlns:r="http://schemas.openxmlformats.org/officeDocument/2006/relationships" xmlns:m="http://schemas.openxmlformats.org/officeDocument/2006/math" xmlns:v="urn:schemas-microsoft-com:vml" xmlns:wp14="http://schemas.microsoft.com/office/word/2010/wordprocessingDrawing" xmlns:wp="http://schemas.openxmlformats.org/drawingml/2006/wordprocessingDrawing" xmlns:w10="urn:schemas-microsoft-com:office:word" xmlns:w="http://schemas.openxmlformats.org/wordprocessingml/2006/main" xmlns:w14="http://schemas.microsoft.com/office/word/2010/wordml" xmlns:w15="http://schemas.microsoft.com/office/word/2012/wordml" xmlns:w16cid="http://schemas.microsoft.com/office/word/2016/wordml/cid" xmlns:w16se="http://schemas.microsoft.com/office/word/2015/wordml/symex" xmlns:wpg="http://schemas.microsoft.com/office/word/2010/wordprocessingGroup" xmlns:wpi="http://schemas.microsoft.com/office/word/2010/wordprocessingInk" xmlns:wne="http://schemas.microsoft.com/office/word/2006/wordml" xmlns:wps="http://schemas.microsoft.com/office/word/2010/wordprocessingShape" mc:Ignorable="w14 w15 w16se w16cid wp14">
-  <w:abstractNum w:abstractNumId="0" w15:restartNumberingAfterBreak="0">
+<w:numbering xmlns:wpc="http://schemas.microsoft.com/office/word/2010/wordprocessingCanvas" xmlns:mc="http://schemas.openxmlformats.org/markup-compatibility/2006" xmlns:o="urn:schemas-microsoft-com:office:office" xmlns:r="http://schemas.openxmlformats.org/officeDocument/2006/relationships" xmlns:m="http://schemas.openxmlformats.org/officeDocument/2006/math" xmlns:v="urn:schemas-microsoft-com:vml" xmlns:wp14="http://schemas.microsoft.com/office/word/2010/wordprocessingDrawing" xmlns:wp="http://schemas.openxmlformats.org/drawingml/2006/wordprocessingDrawing" xmlns:w10="urn:schemas-microsoft-com:office:word" xmlns:w="http://schemas.openxmlformats.org/wordprocessingml/2006/main" xmlns:w14="http://schemas.microsoft.com/office/word/2010/wordml" xmlns:w15="http://schemas.microsoft.com/office/word/2012/wordml" xmlns:wpg="http://schemas.microsoft.com/office/word/2010/wordprocessingGroup" xmlns:wpi="http://schemas.microsoft.com/office/word/2010/wordprocessingInk" xmlns:wne="http://schemas.microsoft.com/office/word/2006/wordml" xmlns:wps="http://schemas.microsoft.com/office/word/2010/wordprocessingShape" mc:Ignorable="w14 w15 wp14">
+  <w:abstractNum w:abstractNumId="0">
     <w:nsid w:val="31E30B64"/>
     <w:multiLevelType w:val="hybridMultilevel"/>
     <w:tmpl w:val="49BE5436"/>
@@ -11080,7 +11683,7 @@
       </w:pPr>
     </w:lvl>
   </w:abstractNum>
-  <w:abstractNum w:abstractNumId="1" w15:restartNumberingAfterBreak="0">
+  <w:abstractNum w:abstractNumId="1">
     <w:nsid w:val="4A5E410E"/>
     <w:multiLevelType w:val="hybridMultilevel"/>
     <w:tmpl w:val="74346EB6"/>
@@ -11176,7 +11779,7 @@
 </file>
 
 <file path=word/styles.xml><?xml version="1.0" encoding="utf-8"?>
-<w:styles xmlns:mc="http://schemas.openxmlformats.org/markup-compatibility/2006" xmlns:r="http://schemas.openxmlformats.org/officeDocument/2006/relationships" xmlns:w="http://schemas.openxmlformats.org/wordprocessingml/2006/main" xmlns:w14="http://schemas.microsoft.com/office/word/2010/wordml" xmlns:w15="http://schemas.microsoft.com/office/word/2012/wordml" xmlns:w16cid="http://schemas.microsoft.com/office/word/2016/wordml/cid" xmlns:w16se="http://schemas.microsoft.com/office/word/2015/wordml/symex" mc:Ignorable="w14 w15 w16se w16cid">
+<w:styles xmlns:mc="http://schemas.openxmlformats.org/markup-compatibility/2006" xmlns:r="http://schemas.openxmlformats.org/officeDocument/2006/relationships" xmlns:w="http://schemas.openxmlformats.org/wordprocessingml/2006/main" xmlns:w14="http://schemas.microsoft.com/office/word/2010/wordml" xmlns:w15="http://schemas.microsoft.com/office/word/2012/wordml" mc:Ignorable="w14 w15">
   <w:docDefaults>
     <w:rPrDefault>
       <w:rPr>
@@ -11192,7 +11795,7 @@
       </w:pPr>
     </w:pPrDefault>
   </w:docDefaults>
-  <w:latentStyles w:defLockedState="0" w:defUIPriority="99" w:defSemiHidden="0" w:defUnhideWhenUsed="0" w:defQFormat="0" w:count="376">
+  <w:latentStyles w:defLockedState="0" w:defUIPriority="99" w:defSemiHidden="0" w:defUnhideWhenUsed="0" w:defQFormat="0" w:count="371">
     <w:lsdException w:name="Normal" w:uiPriority="0" w:qFormat="1"/>
     <w:lsdException w:name="heading 1" w:uiPriority="9" w:qFormat="1"/>
     <w:lsdException w:name="heading 2" w:semiHidden="1" w:uiPriority="9" w:unhideWhenUsed="1" w:qFormat="1"/>
@@ -11564,11 +12167,6 @@
     <w:lsdException w:name="List Table 5 Dark Accent 6" w:uiPriority="50"/>
     <w:lsdException w:name="List Table 6 Colorful Accent 6" w:uiPriority="51"/>
     <w:lsdException w:name="List Table 7 Colorful Accent 6" w:uiPriority="52"/>
-    <w:lsdException w:name="Mention" w:semiHidden="1" w:unhideWhenUsed="1"/>
-    <w:lsdException w:name="Smart Hyperlink" w:semiHidden="1" w:unhideWhenUsed="1"/>
-    <w:lsdException w:name="Hashtag" w:semiHidden="1" w:unhideWhenUsed="1"/>
-    <w:lsdException w:name="Unresolved Mention" w:semiHidden="1" w:unhideWhenUsed="1"/>
-    <w:lsdException w:name="Smart Link" w:semiHidden="1" w:unhideWhenUsed="1"/>
   </w:latentStyles>
   <w:style w:type="paragraph" w:default="1" w:styleId="Normal">
     <w:name w:val="Normal"/>
@@ -11798,6 +12396,7 @@
       <w:lang w:bidi="ar-SA"/>
     </w:rPr>
     <w:tblPr>
+      <w:tblInd w:w="0" w:type="dxa"/>
       <w:tblBorders>
         <w:top w:val="single" w:sz="4" w:space="0" w:color="auto"/>
         <w:left w:val="single" w:sz="4" w:space="0" w:color="auto"/>
@@ -11806,6 +12405,12 @@
         <w:insideH w:val="single" w:sz="4" w:space="0" w:color="auto"/>
         <w:insideV w:val="single" w:sz="4" w:space="0" w:color="auto"/>
       </w:tblBorders>
+      <w:tblCellMar>
+        <w:top w:w="0" w:type="dxa"/>
+        <w:left w:w="108" w:type="dxa"/>
+        <w:bottom w:w="0" w:type="dxa"/>
+        <w:right w:w="108" w:type="dxa"/>
+      </w:tblCellMar>
     </w:tblPr>
   </w:style>
   <w:style w:type="character" w:styleId="Hyperlink">

</xml_diff>